<commit_message>
hwo to use code
</commit_message>
<xml_diff>
--- a/code guidelines.docx
+++ b/code guidelines.docx
@@ -19,7 +19,21 @@
         <w:rPr>
           <w:rFonts w:hint="eastAsia"/>
         </w:rPr>
-        <w:t xml:space="preserve"> PSReadLine </w:t>
+        <w:t xml:space="preserve"> </w:t>
+      </w:r>
+      <w:proofErr w:type="spellStart"/>
+      <w:r>
+        <w:rPr>
+          <w:rFonts w:hint="eastAsia"/>
+        </w:rPr>
+        <w:t>PSReadLine</w:t>
+      </w:r>
+      <w:proofErr w:type="spellEnd"/>
+      <w:r>
+        <w:rPr>
+          <w:rFonts w:hint="eastAsia"/>
+        </w:rPr>
+        <w:t xml:space="preserve"> </w:t>
       </w:r>
       <w:r>
         <w:rPr>
@@ -30,74 +44,187 @@
     </w:p>
     <w:p>
       <w:r>
-        <w:t>Get-Content (Get-PSReadLineOption).HistorySavePath</w:t>
+        <w:t>Get-Content (Get-</w:t>
+      </w:r>
+      <w:proofErr w:type="spellStart"/>
+      <w:r>
+        <w:t>PSReadLineOption</w:t>
+      </w:r>
+      <w:proofErr w:type="spellEnd"/>
+      <w:r>
+        <w:t>).</w:t>
+      </w:r>
+      <w:proofErr w:type="spellStart"/>
+      <w:r>
+        <w:t>HistorySavePath</w:t>
+      </w:r>
+      <w:proofErr w:type="spellEnd"/>
+    </w:p>
+    <w:p>
+      <w:r>
+        <w:rPr>
+          <w:rFonts w:hint="eastAsia"/>
+        </w:rPr>
+        <w:t xml:space="preserve"># </w:t>
+      </w:r>
+      <w:r>
+        <w:rPr>
+          <w:rFonts w:hint="eastAsia"/>
+        </w:rPr>
+        <w:t>或者分页看</w:t>
+      </w:r>
+    </w:p>
+    <w:p>
+      <w:r>
+        <w:t>Get-Content (Get-</w:t>
+      </w:r>
+      <w:proofErr w:type="spellStart"/>
+      <w:r>
+        <w:t>PSReadLineOption</w:t>
+      </w:r>
+      <w:proofErr w:type="spellEnd"/>
+      <w:r>
+        <w:t>).</w:t>
+      </w:r>
+      <w:proofErr w:type="spellStart"/>
+      <w:r>
+        <w:t>HistorySavePath</w:t>
+      </w:r>
+      <w:proofErr w:type="spellEnd"/>
+      <w:r>
+        <w:t xml:space="preserve"> | more</w:t>
+      </w:r>
+    </w:p>
+    <w:p>
+      <w:r>
+        <w:rPr>
+          <w:rFonts w:hint="eastAsia"/>
+        </w:rPr>
+        <w:t xml:space="preserve"># </w:t>
+      </w:r>
+      <w:r>
+        <w:rPr>
+          <w:rFonts w:hint="eastAsia"/>
+        </w:rPr>
+        <w:t>关键字搜索</w:t>
+      </w:r>
+    </w:p>
+    <w:p>
+      <w:r>
+        <w:t>Select-String -Path (Get-</w:t>
+      </w:r>
+      <w:proofErr w:type="spellStart"/>
+      <w:r>
+        <w:t>PSReadLineOption</w:t>
+      </w:r>
+      <w:proofErr w:type="spellEnd"/>
+      <w:r>
+        <w:t>).</w:t>
+      </w:r>
+      <w:proofErr w:type="spellStart"/>
+      <w:r>
+        <w:t>HistorySavePath</w:t>
+      </w:r>
+      <w:proofErr w:type="spellEnd"/>
+      <w:r>
+        <w:t xml:space="preserve"> -Pattern 'pip install'</w:t>
       </w:r>
     </w:p>
     <w:p/>
     <w:p>
-      <w:r>
-        <w:rPr>
-          <w:rFonts w:hint="eastAsia"/>
-        </w:rPr>
-        <w:t xml:space="preserve"># </w:t>
-      </w:r>
-      <w:r>
-        <w:rPr>
-          <w:rFonts w:hint="eastAsia"/>
-        </w:rPr>
-        <w:t>或者分页看</w:t>
-      </w:r>
-    </w:p>
-    <w:p>
-      <w:r>
-        <w:t>Get-Content (Get-PSReadLineOption).HistorySavePath | more</w:t>
+      <w:pPr>
+        <w:rPr>
+          <w:b/>
+          <w:bCs/>
+          <w:color w:val="EE0000"/>
+        </w:rPr>
+      </w:pPr>
+      <w:r>
+        <w:rPr>
+          <w:rFonts w:hint="eastAsia"/>
+          <w:b/>
+          <w:bCs/>
+          <w:color w:val="EE0000"/>
+        </w:rPr>
+        <w:t>如何创建一个虚拟环境</w:t>
+      </w:r>
+    </w:p>
+    <w:p>
+      <w:r>
+        <w:t>Set-</w:t>
+      </w:r>
+      <w:proofErr w:type="spellStart"/>
+      <w:r>
+        <w:t>ExecutionPolicy</w:t>
+      </w:r>
+      <w:proofErr w:type="spellEnd"/>
+      <w:r>
+        <w:t xml:space="preserve"> -Scope Process -</w:t>
+      </w:r>
+      <w:proofErr w:type="spellStart"/>
+      <w:r>
+        <w:t>ExecutionPolicy</w:t>
+      </w:r>
+      <w:proofErr w:type="spellEnd"/>
+      <w:r>
+        <w:t xml:space="preserve"> Bypass</w:t>
+      </w:r>
+    </w:p>
+    <w:p>
+      <w:r>
+        <w:t>.\</w:t>
+      </w:r>
+      <w:proofErr w:type="spellStart"/>
+      <w:r>
+        <w:t>venv</w:t>
+      </w:r>
+      <w:proofErr w:type="spellEnd"/>
+      <w:r>
+        <w:t xml:space="preserve">\Scripts\Activate   </w:t>
       </w:r>
     </w:p>
     <w:p/>
     <w:p>
-      <w:r>
-        <w:rPr>
-          <w:rFonts w:hint="eastAsia"/>
-        </w:rPr>
-        <w:t xml:space="preserve"># </w:t>
-      </w:r>
-      <w:r>
-        <w:rPr>
-          <w:rFonts w:hint="eastAsia"/>
-        </w:rPr>
-        <w:t>关键字搜索</w:t>
-      </w:r>
-    </w:p>
-    <w:p>
-      <w:r>
-        <w:t>Select-String -Path (Get-PSReadLineOption).HistorySavePath -Pattern 'pip install'</w:t>
-      </w:r>
-    </w:p>
-    <w:p/>
-    <w:p>
-      <w:r>
-        <w:t>Set-ExecutionPolicy -Scope Process -ExecutionPolicy Bypass</w:t>
-      </w:r>
-    </w:p>
-    <w:p>
-      <w:r>
-        <w:t xml:space="preserve">.\venv\Scripts\Activate   </w:t>
-      </w:r>
-    </w:p>
-    <w:p/>
-    <w:p>
-      <w:pPr>
-        <w:rPr>
-          <w:b/>
-          <w:bCs/>
-        </w:rPr>
-      </w:pPr>
-      <w:r>
-        <w:rPr>
-          <w:b/>
-          <w:bCs/>
-        </w:rPr>
-        <w:t>快速解决（推荐）</w:t>
+      <w:pPr>
+        <w:rPr>
+          <w:b/>
+          <w:bCs/>
+          <w:color w:val="EE0000"/>
+        </w:rPr>
+      </w:pPr>
+      <w:r>
+        <w:rPr>
+          <w:b/>
+          <w:bCs/>
+          <w:color w:val="EE0000"/>
+        </w:rPr>
+        <w:t>快速解决</w:t>
+      </w:r>
+      <w:r>
+        <w:rPr>
+          <w:b/>
+          <w:bCs/>
+          <w:color w:val="EE0000"/>
+        </w:rPr>
+        <w:t xml:space="preserve">Mac/Windows </w:t>
+      </w:r>
+      <w:r>
+        <w:rPr>
+          <w:rFonts w:hint="eastAsia"/>
+          <w:b/>
+          <w:bCs/>
+          <w:color w:val="EE0000"/>
+        </w:rPr>
+        <w:t>虚拟环境</w:t>
+      </w:r>
+      <w:r>
+        <w:rPr>
+          <w:rFonts w:hint="eastAsia"/>
+          <w:b/>
+          <w:bCs/>
+          <w:color w:val="EE0000"/>
+        </w:rPr>
+        <w:t>切换问题</w:t>
       </w:r>
     </w:p>
     <w:p>
@@ -117,23 +244,21 @@
     </w:p>
     <w:p>
       <w:r>
-        <w:t>powershell</w:t>
-      </w:r>
-    </w:p>
-    <w:p>
-      <w:r>
-        <w:t>CopyEdit</w:t>
-      </w:r>
-    </w:p>
-    <w:p>
-      <w:r>
         <w:t xml:space="preserve">deactivate  # </w:t>
       </w:r>
       <w:r>
         <w:t>若还在</w:t>
       </w:r>
       <w:r>
-        <w:t xml:space="preserve"> venv </w:t>
+        <w:t xml:space="preserve"> </w:t>
+      </w:r>
+      <w:proofErr w:type="spellStart"/>
+      <w:r>
+        <w:t>venv</w:t>
+      </w:r>
+      <w:proofErr w:type="spellEnd"/>
+      <w:r>
+        <w:t xml:space="preserve"> </w:t>
       </w:r>
       <w:r>
         <w:t>中</w:t>
@@ -141,12 +266,25 @@
     </w:p>
     <w:p>
       <w:r>
-        <w:t>Remove-Item -Recurse -Force .\venv</w:t>
-      </w:r>
-    </w:p>
-    <w:p>
-      <w:r>
-        <w:t xml:space="preserve">Remove-Item -Recurse -Force .\mac_venv   # </w:t>
+        <w:t>Remove-Item -Recurse -Force .\</w:t>
+      </w:r>
+      <w:proofErr w:type="spellStart"/>
+      <w:r>
+        <w:t>venv</w:t>
+      </w:r>
+      <w:proofErr w:type="spellEnd"/>
+    </w:p>
+    <w:p>
+      <w:r>
+        <w:t>Remove-Item -Recurse -Force .\</w:t>
+      </w:r>
+      <w:proofErr w:type="spellStart"/>
+      <w:r>
+        <w:t>mac_venv</w:t>
+      </w:r>
+      <w:proofErr w:type="spellEnd"/>
+      <w:r>
+        <w:t xml:space="preserve">   # </w:t>
       </w:r>
       <w:r>
         <w:t>只在</w:t>
@@ -191,33 +329,74 @@
           <w:b/>
           <w:bCs/>
         </w:rPr>
-        <w:t xml:space="preserve"> venv</w:t>
-      </w:r>
-    </w:p>
-    <w:p>
-      <w:r>
-        <w:t>powershell</w:t>
-      </w:r>
-    </w:p>
-    <w:p>
-      <w:r>
-        <w:t>CopyEdit</w:t>
-      </w:r>
-    </w:p>
-    <w:p>
-      <w:r>
-        <w:t xml:space="preserve">py -3 -m venv venv          # </w:t>
+        <w:t xml:space="preserve"> </w:t>
+      </w:r>
+      <w:proofErr w:type="spellStart"/>
+      <w:r>
+        <w:rPr>
+          <w:b/>
+          <w:bCs/>
+        </w:rPr>
+        <w:t>venv</w:t>
+      </w:r>
+      <w:proofErr w:type="spellEnd"/>
+    </w:p>
+    <w:p>
+      <w:proofErr w:type="spellStart"/>
+      <w:r>
+        <w:t>py</w:t>
+      </w:r>
+      <w:proofErr w:type="spellEnd"/>
+      <w:r>
+        <w:t xml:space="preserve"> -3 -m </w:t>
+      </w:r>
+      <w:proofErr w:type="spellStart"/>
+      <w:r>
+        <w:t>venv</w:t>
+      </w:r>
+      <w:proofErr w:type="spellEnd"/>
+      <w:r>
+        <w:t xml:space="preserve"> </w:t>
+      </w:r>
+      <w:proofErr w:type="spellStart"/>
+      <w:r>
+        <w:t>venv</w:t>
+      </w:r>
+      <w:proofErr w:type="spellEnd"/>
+      <w:r>
+        <w:t xml:space="preserve">          # </w:t>
       </w:r>
       <w:r>
         <w:t>或</w:t>
       </w:r>
       <w:r>
-        <w:t xml:space="preserve"> python -m venv venv</w:t>
-      </w:r>
-    </w:p>
-    <w:p>
-      <w:r>
-        <w:t>.\venv\Scripts\activate</w:t>
+        <w:t xml:space="preserve"> python -m </w:t>
+      </w:r>
+      <w:proofErr w:type="spellStart"/>
+      <w:r>
+        <w:t>venv</w:t>
+      </w:r>
+      <w:proofErr w:type="spellEnd"/>
+      <w:r>
+        <w:t xml:space="preserve"> </w:t>
+      </w:r>
+      <w:proofErr w:type="spellStart"/>
+      <w:r>
+        <w:t>venv</w:t>
+      </w:r>
+      <w:proofErr w:type="spellEnd"/>
+    </w:p>
+    <w:p>
+      <w:r>
+        <w:t>.\</w:t>
+      </w:r>
+      <w:proofErr w:type="spellStart"/>
+      <w:r>
+        <w:t>venv</w:t>
+      </w:r>
+      <w:proofErr w:type="spellEnd"/>
+      <w:r>
+        <w:t>\Scripts\activate</w:t>
       </w:r>
     </w:p>
     <w:p>
@@ -228,94 +407,323 @@
         <w:t>如果你有这个文件</w:t>
       </w:r>
     </w:p>
-    <w:p>
-      <w:r>
+    <w:p/>
+    <w:p>
+      <w:pPr>
+        <w:rPr>
+          <w:b/>
+          <w:bCs/>
+          <w:color w:val="EE0000"/>
+        </w:rPr>
+      </w:pPr>
+      <w:r>
+        <w:rPr>
+          <w:rFonts w:hint="eastAsia"/>
+          <w:b/>
+          <w:bCs/>
+          <w:color w:val="EE0000"/>
+        </w:rPr>
+        <w:t>如何从</w:t>
+      </w:r>
+      <w:r>
+        <w:rPr>
+          <w:rFonts w:hint="eastAsia"/>
+          <w:b/>
+          <w:bCs/>
+          <w:color w:val="EE0000"/>
+        </w:rPr>
+        <w:t xml:space="preserve">VS code push </w:t>
+      </w:r>
+      <w:r>
+        <w:rPr>
+          <w:rFonts w:hint="eastAsia"/>
+          <w:b/>
+          <w:bCs/>
+          <w:color w:val="EE0000"/>
+        </w:rPr>
+        <w:t>特定的文件到</w:t>
+      </w:r>
+      <w:proofErr w:type="spellStart"/>
+      <w:r>
+        <w:rPr>
+          <w:rFonts w:hint="eastAsia"/>
+          <w:b/>
+          <w:bCs/>
+          <w:color w:val="EE0000"/>
+        </w:rPr>
+        <w:t>Github</w:t>
+      </w:r>
+      <w:proofErr w:type="spellEnd"/>
+      <w:r>
+        <w:rPr>
+          <w:rFonts w:hint="eastAsia"/>
+          <w:b/>
+          <w:bCs/>
+          <w:color w:val="EE0000"/>
+        </w:rPr>
+        <w:t>，比如</w:t>
+      </w:r>
+      <w:r>
+        <w:rPr>
+          <w:rFonts w:hint="eastAsia"/>
+          <w:b/>
+          <w:bCs/>
+          <w:color w:val="EE0000"/>
+        </w:rPr>
+        <w:t xml:space="preserve"> </w:t>
+      </w:r>
+      <w:r>
+        <w:rPr>
+          <w:b/>
+          <w:bCs/>
+          <w:color w:val="EE0000"/>
+        </w:rPr>
+        <w:t>index.html</w:t>
+      </w:r>
+    </w:p>
+    <w:p>
+      <w:r>
+        <w:t>git add templates/index.html</w:t>
+      </w:r>
+    </w:p>
+    <w:p>
+      <w:r>
+        <w:t>git commit -m "Update index.html"</w:t>
+      </w:r>
+    </w:p>
+    <w:p>
+      <w:r>
+        <w:t>git push origin main</w:t>
+      </w:r>
+    </w:p>
+    <w:p>
+      <w:pPr>
+        <w:rPr>
+          <w:b/>
+          <w:bCs/>
+          <w:color w:val="EE0000"/>
+          <w:sz w:val="28"/>
+          <w:szCs w:val="28"/>
+        </w:rPr>
+      </w:pPr>
+      <w:r>
+        <w:rPr>
+          <w:rFonts w:hint="eastAsia"/>
+          <w:b/>
+          <w:bCs/>
+          <w:color w:val="EE0000"/>
+          <w:sz w:val="28"/>
+          <w:szCs w:val="28"/>
+        </w:rPr>
         <w:lastRenderedPageBreak/>
+        <w:t>环境变量切换</w:t>
+      </w:r>
+    </w:p>
+    <w:p>
+      <w:r>
+        <w:t>SHOW_MODE = '</w:t>
+      </w:r>
+      <w:proofErr w:type="spellStart"/>
+      <w:r>
+        <w:t>class_only</w:t>
+      </w:r>
+      <w:proofErr w:type="spellEnd"/>
+      <w:r>
+        <w:t>' or 'all'</w:t>
+      </w:r>
+    </w:p>
+    <w:p>
+      <w:pPr>
+        <w:rPr>
+          <w:rFonts w:hint="eastAsia"/>
+        </w:rPr>
+      </w:pPr>
+    </w:p>
+    <w:p>
+      <w:pPr>
+        <w:rPr>
+          <w:b/>
+          <w:bCs/>
+          <w:color w:val="EE0000"/>
+          <w:sz w:val="32"/>
+          <w:szCs w:val="32"/>
+        </w:rPr>
+      </w:pPr>
+      <w:r>
+        <w:rPr>
+          <w:b/>
+          <w:bCs/>
+          <w:color w:val="EE0000"/>
+          <w:sz w:val="32"/>
+          <w:szCs w:val="32"/>
+        </w:rPr>
         <w:t>Render.com Shell download all data files:</w:t>
       </w:r>
       <w:r>
+        <w:rPr>
+          <w:b/>
+          <w:bCs/>
+          <w:color w:val="EE0000"/>
+          <w:sz w:val="32"/>
+          <w:szCs w:val="32"/>
+        </w:rPr>
         <w:br/>
       </w:r>
     </w:p>
     <w:p>
-      <w:r>
-        <w:rPr>
-          <w:rFonts w:hint="eastAsia"/>
-        </w:rPr>
-        <w:t xml:space="preserve"># </w:t>
-      </w:r>
-      <w:r>
-        <w:rPr>
-          <w:rFonts w:hint="eastAsia"/>
+      <w:pPr>
+        <w:rPr>
+          <w:b/>
+          <w:bCs/>
+        </w:rPr>
+      </w:pPr>
+      <w:r>
+        <w:rPr>
+          <w:rFonts w:hint="eastAsia"/>
+          <w:b/>
+          <w:bCs/>
+        </w:rPr>
+        <w:t>1.</w:t>
+      </w:r>
+      <w:r>
+        <w:rPr>
+          <w:rFonts w:hint="eastAsia"/>
+          <w:b/>
+          <w:bCs/>
+        </w:rPr>
+        <w:t xml:space="preserve"> </w:t>
+      </w:r>
+      <w:r>
+        <w:rPr>
+          <w:rFonts w:hint="eastAsia"/>
+          <w:b/>
+          <w:bCs/>
         </w:rPr>
         <w:t>进代码目录</w:t>
       </w:r>
     </w:p>
     <w:p>
       <w:r>
-        <w:t>cd /opt/render/project/src</w:t>
-      </w:r>
-    </w:p>
-    <w:p>
-      <w:r>
-        <w:rPr>
-          <w:rFonts w:hint="eastAsia"/>
-        </w:rPr>
-        <w:t xml:space="preserve"># </w:t>
-      </w:r>
-      <w:r>
-        <w:rPr>
-          <w:rFonts w:hint="eastAsia"/>
+        <w:t>cd /opt/render/project/</w:t>
+      </w:r>
+      <w:proofErr w:type="spellStart"/>
+      <w:r>
+        <w:t>src</w:t>
+      </w:r>
+      <w:proofErr w:type="spellEnd"/>
+    </w:p>
+    <w:p>
+      <w:pPr>
+        <w:rPr>
+          <w:b/>
+          <w:bCs/>
+        </w:rPr>
+      </w:pPr>
+      <w:r>
+        <w:rPr>
+          <w:rFonts w:hint="eastAsia"/>
+          <w:b/>
+          <w:bCs/>
+        </w:rPr>
+        <w:t>2.</w:t>
+      </w:r>
+      <w:r>
+        <w:rPr>
+          <w:rFonts w:hint="eastAsia"/>
+          <w:b/>
+          <w:bCs/>
+        </w:rPr>
+        <w:t xml:space="preserve"> </w:t>
+      </w:r>
+      <w:r>
+        <w:rPr>
+          <w:rFonts w:hint="eastAsia"/>
+          <w:b/>
+          <w:bCs/>
         </w:rPr>
         <w:t>打包</w:t>
       </w:r>
       <w:r>
         <w:rPr>
           <w:rFonts w:hint="eastAsia"/>
+          <w:b/>
+          <w:bCs/>
         </w:rPr>
         <w:t xml:space="preserve"> /var/data </w:t>
       </w:r>
       <w:r>
         <w:rPr>
           <w:rFonts w:hint="eastAsia"/>
+          <w:b/>
+          <w:bCs/>
         </w:rPr>
         <w:t>目录下所有内容到</w:t>
       </w:r>
       <w:r>
         <w:rPr>
           <w:rFonts w:hint="eastAsia"/>
+          <w:b/>
+          <w:bCs/>
         </w:rPr>
         <w:t xml:space="preserve"> static/ </w:t>
       </w:r>
       <w:r>
         <w:rPr>
           <w:rFonts w:hint="eastAsia"/>
+          <w:b/>
+          <w:bCs/>
         </w:rPr>
         <w:t>下，文件名带日期时间</w:t>
       </w:r>
     </w:p>
     <w:p>
       <w:r>
-        <w:t>tar -czf static/data_$(date +%F_%H%M).tgz -C /var data</w:t>
-      </w:r>
-    </w:p>
-    <w:p>
-      <w:pPr>
-        <w:rPr>
-          <w:color w:val="EE0000"/>
-        </w:rPr>
-      </w:pPr>
-      <w:r>
-        <w:rPr>
-          <w:rFonts w:hint="eastAsia"/>
-          <w:color w:val="EE0000"/>
+        <w:t>tar -</w:t>
+      </w:r>
+      <w:proofErr w:type="spellStart"/>
+      <w:r>
+        <w:t>czf</w:t>
+      </w:r>
+      <w:proofErr w:type="spellEnd"/>
+      <w:r>
+        <w:t xml:space="preserve"> static/data_$(date +%F_%H%M).tgz -C /var data</w:t>
+      </w:r>
+    </w:p>
+    <w:p>
+      <w:pPr>
+        <w:rPr>
+          <w:b/>
+          <w:bCs/>
+        </w:rPr>
+      </w:pPr>
+      <w:r>
+        <w:rPr>
+          <w:rFonts w:hint="eastAsia"/>
+          <w:b/>
+          <w:bCs/>
+        </w:rPr>
+        <w:t xml:space="preserve">3. </w:t>
+      </w:r>
+      <w:r>
+        <w:rPr>
+          <w:rFonts w:hint="eastAsia"/>
+          <w:b/>
+          <w:bCs/>
         </w:rPr>
         <w:t>怎么找到文件名</w:t>
       </w:r>
     </w:p>
     <w:p>
       <w:r>
-        <w:t>ls -lh static/data_*.tgz</w:t>
+        <w:t>ls -</w:t>
+      </w:r>
+      <w:proofErr w:type="spellStart"/>
+      <w:r>
+        <w:t>lh</w:t>
+      </w:r>
+      <w:proofErr w:type="spellEnd"/>
+      <w:r>
+        <w:t xml:space="preserve"> static/data_*.tgz</w:t>
       </w:r>
     </w:p>
     <w:p>
@@ -341,12 +749,6 @@
       </w:r>
     </w:p>
     <w:p>
-      <w:pPr>
-        <w:numPr>
-          <w:ilvl w:val="0"/>
-          <w:numId w:val="2"/>
-        </w:numPr>
-      </w:pPr>
       <w:r>
         <w:t>打包文件：</w:t>
       </w:r>
@@ -370,7 +772,6 @@
     </w:p>
     <w:p>
       <w:pPr>
-        <w:ind w:left="360"/>
         <w:rPr>
           <w:color w:val="EE0000"/>
         </w:rPr>
@@ -416,6 +817,9 @@
     </w:p>
     <w:p>
       <w:r>
+        <w:rPr>
+          <w:noProof/>
+        </w:rPr>
         <w:drawing>
           <wp:inline distT="0" distB="0" distL="0" distR="0" wp14:anchorId="3375767B" wp14:editId="6E9CAB0F">
             <wp:extent cx="5486400" cy="1697990"/>
@@ -454,12 +858,10 @@
       </w:r>
     </w:p>
     <w:p>
-      <w:pPr>
-        <w:rPr>
-          <w:rFonts w:hint="eastAsia"/>
-        </w:rPr>
-      </w:pPr>
-      <w:r>
+      <w:r>
+        <w:rPr>
+          <w:noProof/>
+        </w:rPr>
         <w:lastRenderedPageBreak/>
         <w:drawing>
           <wp:inline distT="0" distB="0" distL="0" distR="0" wp14:anchorId="7151BD12" wp14:editId="6B84BDB1">
@@ -498,6 +900,170 @@
         </w:drawing>
       </w:r>
     </w:p>
+    <w:p/>
+    <w:p>
+      <w:r>
+        <w:rPr>
+          <w:b/>
+          <w:bCs/>
+        </w:rPr>
+        <w:t xml:space="preserve">CSV </w:t>
+      </w:r>
+      <w:r>
+        <w:rPr>
+          <w:b/>
+          <w:bCs/>
+        </w:rPr>
+        <w:t>行数是否符合预期</w:t>
+      </w:r>
+    </w:p>
+    <w:p>
+      <w:pPr>
+        <w:numPr>
+          <w:ilvl w:val="0"/>
+          <w:numId w:val="3"/>
+        </w:numPr>
+      </w:pPr>
+      <w:r>
+        <w:t>数值题：每次提交写入</w:t>
+      </w:r>
+      <w:r>
+        <w:t xml:space="preserve"> 10 </w:t>
+      </w:r>
+      <w:r>
+        <w:t>个问题</w:t>
+      </w:r>
+      <w:r>
+        <w:t xml:space="preserve"> × 3 </w:t>
+      </w:r>
+      <w:r>
+        <w:t>个</w:t>
+      </w:r>
+      <w:r>
+        <w:t xml:space="preserve"> method = 30 </w:t>
+      </w:r>
+      <w:r>
+        <w:t>行</w:t>
+      </w:r>
+      <w:r>
+        <w:br/>
+        <w:t xml:space="preserve">→ 50 </w:t>
+      </w:r>
+      <w:r>
+        <w:t>次提交应多出</w:t>
+      </w:r>
+      <w:r>
+        <w:t xml:space="preserve"> </w:t>
+      </w:r>
+      <w:r>
+        <w:rPr>
+          <w:b/>
+          <w:bCs/>
+        </w:rPr>
+        <w:t xml:space="preserve">1500 </w:t>
+      </w:r>
+      <w:r>
+        <w:rPr>
+          <w:b/>
+          <w:bCs/>
+        </w:rPr>
+        <w:t>行</w:t>
+      </w:r>
+      <w:r>
+        <w:t>。</w:t>
+      </w:r>
+    </w:p>
+    <w:p>
+      <w:proofErr w:type="spellStart"/>
+      <w:r>
+        <w:t>wc</w:t>
+      </w:r>
+      <w:proofErr w:type="spellEnd"/>
+      <w:r>
+        <w:t xml:space="preserve"> -l /var/data/submissions.csv</w:t>
+      </w:r>
+    </w:p>
+    <w:p>
+      <w:pPr>
+        <w:numPr>
+          <w:ilvl w:val="0"/>
+          <w:numId w:val="3"/>
+        </w:numPr>
+      </w:pPr>
+      <w:r>
+        <w:t>文本题：每次</w:t>
+      </w:r>
+      <w:r>
+        <w:t xml:space="preserve"> 1 </w:t>
+      </w:r>
+      <w:r>
+        <w:t>行</w:t>
+      </w:r>
+      <w:r>
+        <w:t xml:space="preserve"> → </w:t>
+      </w:r>
+      <w:r>
+        <w:t>多</w:t>
+      </w:r>
+      <w:r>
+        <w:t xml:space="preserve"> 50 </w:t>
+      </w:r>
+      <w:r>
+        <w:t>行</w:t>
+      </w:r>
+    </w:p>
+    <w:p>
+      <w:proofErr w:type="spellStart"/>
+      <w:r>
+        <w:t>wc</w:t>
+      </w:r>
+      <w:proofErr w:type="spellEnd"/>
+      <w:r>
+        <w:t xml:space="preserve"> -l /var/data/text_responses.csv</w:t>
+      </w:r>
+    </w:p>
+    <w:p>
+      <w:pPr>
+        <w:numPr>
+          <w:ilvl w:val="0"/>
+          <w:numId w:val="3"/>
+        </w:numPr>
+      </w:pPr>
+      <w:r>
+        <w:t>info</w:t>
+      </w:r>
+      <w:r>
+        <w:t>：每次</w:t>
+      </w:r>
+      <w:r>
+        <w:t xml:space="preserve"> 1 </w:t>
+      </w:r>
+      <w:r>
+        <w:t>行</w:t>
+      </w:r>
+      <w:r>
+        <w:t xml:space="preserve"> → </w:t>
+      </w:r>
+      <w:r>
+        <w:t>多</w:t>
+      </w:r>
+      <w:r>
+        <w:t xml:space="preserve"> 50 </w:t>
+      </w:r>
+      <w:r>
+        <w:t>行</w:t>
+      </w:r>
+    </w:p>
+    <w:p>
+      <w:proofErr w:type="spellStart"/>
+      <w:r>
+        <w:t>wc</w:t>
+      </w:r>
+      <w:proofErr w:type="spellEnd"/>
+      <w:r>
+        <w:t xml:space="preserve"> -l /var/data/submission_info.csv</w:t>
+      </w:r>
+    </w:p>
     <w:sectPr>
       <w:pgSz w:w="12240" w:h="15840"/>
       <w:pgMar w:top="1440" w:right="1800" w:bottom="1440" w:left="1800" w:header="720" w:footer="720" w:gutter="0"/>
@@ -511,9 +1077,9 @@
 <file path=word/numbering.xml><?xml version="1.0" encoding="utf-8"?>
 <w:numbering xmlns:wpc="http://schemas.microsoft.com/office/word/2010/wordprocessingCanvas" xmlns:cx="http://schemas.microsoft.com/office/drawing/2014/chartex" xmlns:cx1="http://schemas.microsoft.com/office/drawing/2015/9/8/chartex" xmlns:cx2="http://schemas.microsoft.com/office/drawing/2015/10/21/chartex" xmlns:cx3="http://schemas.microsoft.com/office/drawing/2016/5/9/chartex" xmlns:cx4="http://schemas.microsoft.com/office/drawing/2016/5/10/chartex" xmlns:cx5="http://schemas.microsoft.com/office/drawing/2016/5/11/chartex" xmlns:cx6="http://schemas.microsoft.com/office/drawing/2016/5/12/chartex" xmlns:cx7="http://schemas.microsoft.com/office/drawing/2016/5/13/chartex" xmlns:cx8="http://schemas.microsoft.com/office/drawing/2016/5/14/chartex" xmlns:mc="http://schemas.openxmlformats.org/markup-compatibility/2006" xmlns:aink="http://schemas.microsoft.com/office/drawing/2016/ink" xmlns:am3d="http://schemas.microsoft.com/office/drawing/2017/model3d" xmlns:o="urn:schemas-microsoft-com:office:office" xmlns:oel="http://schemas.microsoft.com/office/2019/extlst" xmlns:r="http://schemas.openxmlformats.org/officeDocument/2006/relationships" xmlns:m="http://schemas.openxmlformats.org/officeDocument/2006/math" xmlns:v="urn:schemas-microsoft-com:vml" xmlns:wp14="http://schemas.microsoft.com/office/word/2010/wordprocessingDrawing" xmlns:wp="http://schemas.openxmlformats.org/drawingml/2006/wordprocessingDrawing" xmlns:w10="urn:schemas-microsoft-com:office:word" xmlns:w="http://schemas.openxmlformats.org/wordprocessingml/2006/main" xmlns:w14="http://schemas.microsoft.com/office/word/2010/wordml" xmlns:w15="http://schemas.microsoft.com/office/word/2012/wordml" xmlns:w16cex="http://schemas.microsoft.com/office/word/2018/wordml/cex" xmlns:w16cid="http://schemas.microsoft.com/office/word/2016/wordml/cid" xmlns:w16="http://schemas.microsoft.com/office/word/2018/wordml" xmlns:w16du="http://schemas.microsoft.com/office/word/2023/wordml/word16du" xmlns:w16sdtdh="http://schemas.microsoft.com/office/word/2020/wordml/sdtdatahash" xmlns:w16sdtfl="http://schemas.microsoft.com/office/word/2024/wordml/sdtformatlock" xmlns:w16se="http://schemas.microsoft.com/office/word/2015/wordml/symex" xmlns:wpg="http://schemas.microsoft.com/office/word/2010/wordprocessingGroup" xmlns:wpi="http://schemas.microsoft.com/office/word/2010/wordprocessingInk" xmlns:wne="http://schemas.microsoft.com/office/word/2006/wordml" xmlns:wps="http://schemas.microsoft.com/office/word/2010/wordprocessingShape" mc:Ignorable="w14 w15 w16se w16cid w16 w16cex w16sdtdh w16sdtfl w16du wp14">
   <w:abstractNum w:abstractNumId="0" w15:restartNumberingAfterBreak="0">
-    <w:nsid w:val="20870AB8"/>
+    <w:nsid w:val="186350B1"/>
     <w:multiLevelType w:val="multilevel"/>
-    <w:tmpl w:val="ACA4BE00"/>
+    <w:tmpl w:val="C2BE7736"/>
     <w:lvl w:ilvl="0">
       <w:start w:val="1"/>
       <w:numFmt w:val="bullet"/>
@@ -660,6 +1226,155 @@
     </w:lvl>
   </w:abstractNum>
   <w:abstractNum w:abstractNumId="1" w15:restartNumberingAfterBreak="0">
+    <w:nsid w:val="20870AB8"/>
+    <w:multiLevelType w:val="multilevel"/>
+    <w:tmpl w:val="ACA4BE00"/>
+    <w:lvl w:ilvl="0">
+      <w:start w:val="1"/>
+      <w:numFmt w:val="bullet"/>
+      <w:lvlText w:val=""/>
+      <w:lvlJc w:val="left"/>
+      <w:pPr>
+        <w:tabs>
+          <w:tab w:val="num" w:pos="720"/>
+        </w:tabs>
+        <w:ind w:left="720" w:hanging="360"/>
+      </w:pPr>
+      <w:rPr>
+        <w:rFonts w:ascii="Symbol" w:hAnsi="Symbol" w:hint="default"/>
+        <w:sz w:val="20"/>
+      </w:rPr>
+    </w:lvl>
+    <w:lvl w:ilvl="1" w:tentative="1">
+      <w:start w:val="1"/>
+      <w:numFmt w:val="bullet"/>
+      <w:lvlText w:val="o"/>
+      <w:lvlJc w:val="left"/>
+      <w:pPr>
+        <w:tabs>
+          <w:tab w:val="num" w:pos="1440"/>
+        </w:tabs>
+        <w:ind w:left="1440" w:hanging="360"/>
+      </w:pPr>
+      <w:rPr>
+        <w:rFonts w:ascii="Courier New" w:hAnsi="Courier New" w:hint="default"/>
+        <w:sz w:val="20"/>
+      </w:rPr>
+    </w:lvl>
+    <w:lvl w:ilvl="2" w:tentative="1">
+      <w:start w:val="1"/>
+      <w:numFmt w:val="bullet"/>
+      <w:lvlText w:val=""/>
+      <w:lvlJc w:val="left"/>
+      <w:pPr>
+        <w:tabs>
+          <w:tab w:val="num" w:pos="2160"/>
+        </w:tabs>
+        <w:ind w:left="2160" w:hanging="360"/>
+      </w:pPr>
+      <w:rPr>
+        <w:rFonts w:ascii="Wingdings" w:hAnsi="Wingdings" w:hint="default"/>
+        <w:sz w:val="20"/>
+      </w:rPr>
+    </w:lvl>
+    <w:lvl w:ilvl="3" w:tentative="1">
+      <w:start w:val="1"/>
+      <w:numFmt w:val="bullet"/>
+      <w:lvlText w:val=""/>
+      <w:lvlJc w:val="left"/>
+      <w:pPr>
+        <w:tabs>
+          <w:tab w:val="num" w:pos="2880"/>
+        </w:tabs>
+        <w:ind w:left="2880" w:hanging="360"/>
+      </w:pPr>
+      <w:rPr>
+        <w:rFonts w:ascii="Wingdings" w:hAnsi="Wingdings" w:hint="default"/>
+        <w:sz w:val="20"/>
+      </w:rPr>
+    </w:lvl>
+    <w:lvl w:ilvl="4" w:tentative="1">
+      <w:start w:val="1"/>
+      <w:numFmt w:val="bullet"/>
+      <w:lvlText w:val=""/>
+      <w:lvlJc w:val="left"/>
+      <w:pPr>
+        <w:tabs>
+          <w:tab w:val="num" w:pos="3600"/>
+        </w:tabs>
+        <w:ind w:left="3600" w:hanging="360"/>
+      </w:pPr>
+      <w:rPr>
+        <w:rFonts w:ascii="Wingdings" w:hAnsi="Wingdings" w:hint="default"/>
+        <w:sz w:val="20"/>
+      </w:rPr>
+    </w:lvl>
+    <w:lvl w:ilvl="5" w:tentative="1">
+      <w:start w:val="1"/>
+      <w:numFmt w:val="bullet"/>
+      <w:lvlText w:val=""/>
+      <w:lvlJc w:val="left"/>
+      <w:pPr>
+        <w:tabs>
+          <w:tab w:val="num" w:pos="4320"/>
+        </w:tabs>
+        <w:ind w:left="4320" w:hanging="360"/>
+      </w:pPr>
+      <w:rPr>
+        <w:rFonts w:ascii="Wingdings" w:hAnsi="Wingdings" w:hint="default"/>
+        <w:sz w:val="20"/>
+      </w:rPr>
+    </w:lvl>
+    <w:lvl w:ilvl="6" w:tentative="1">
+      <w:start w:val="1"/>
+      <w:numFmt w:val="bullet"/>
+      <w:lvlText w:val=""/>
+      <w:lvlJc w:val="left"/>
+      <w:pPr>
+        <w:tabs>
+          <w:tab w:val="num" w:pos="5040"/>
+        </w:tabs>
+        <w:ind w:left="5040" w:hanging="360"/>
+      </w:pPr>
+      <w:rPr>
+        <w:rFonts w:ascii="Wingdings" w:hAnsi="Wingdings" w:hint="default"/>
+        <w:sz w:val="20"/>
+      </w:rPr>
+    </w:lvl>
+    <w:lvl w:ilvl="7" w:tentative="1">
+      <w:start w:val="1"/>
+      <w:numFmt w:val="bullet"/>
+      <w:lvlText w:val=""/>
+      <w:lvlJc w:val="left"/>
+      <w:pPr>
+        <w:tabs>
+          <w:tab w:val="num" w:pos="5760"/>
+        </w:tabs>
+        <w:ind w:left="5760" w:hanging="360"/>
+      </w:pPr>
+      <w:rPr>
+        <w:rFonts w:ascii="Wingdings" w:hAnsi="Wingdings" w:hint="default"/>
+        <w:sz w:val="20"/>
+      </w:rPr>
+    </w:lvl>
+    <w:lvl w:ilvl="8" w:tentative="1">
+      <w:start w:val="1"/>
+      <w:numFmt w:val="bullet"/>
+      <w:lvlText w:val=""/>
+      <w:lvlJc w:val="left"/>
+      <w:pPr>
+        <w:tabs>
+          <w:tab w:val="num" w:pos="6480"/>
+        </w:tabs>
+        <w:ind w:left="6480" w:hanging="360"/>
+      </w:pPr>
+      <w:rPr>
+        <w:rFonts w:ascii="Wingdings" w:hAnsi="Wingdings" w:hint="default"/>
+        <w:sz w:val="20"/>
+      </w:rPr>
+    </w:lvl>
+  </w:abstractNum>
+  <w:abstractNum w:abstractNumId="2" w15:restartNumberingAfterBreak="0">
     <w:nsid w:val="2F9054B1"/>
     <w:multiLevelType w:val="multilevel"/>
     <w:tmpl w:val="9D044346"/>
@@ -773,9 +1488,12 @@
     </w:lvl>
   </w:abstractNum>
   <w:num w:numId="1" w16cid:durableId="571280652">
+    <w:abstractNumId w:val="2"/>
+  </w:num>
+  <w:num w:numId="2" w16cid:durableId="998994185">
     <w:abstractNumId w:val="1"/>
   </w:num>
-  <w:num w:numId="2" w16cid:durableId="998994185">
+  <w:num w:numId="3" w16cid:durableId="1996834358">
     <w:abstractNumId w:val="0"/>
   </w:num>
 </w:numbering>

</xml_diff>

<commit_message>
how to use the code
</commit_message>
<xml_diff>
--- a/code guidelines.docx
+++ b/code guidelines.docx
@@ -1,6 +1,6 @@
 
 <file path=word/document.xml><?xml version="1.0" encoding="utf-8"?>
-<w:document xmlns:wpc="http://schemas.microsoft.com/office/word/2010/wordprocessingCanvas" xmlns:cx="http://schemas.microsoft.com/office/drawing/2014/chartex" xmlns:cx1="http://schemas.microsoft.com/office/drawing/2015/9/8/chartex" xmlns:cx2="http://schemas.microsoft.com/office/drawing/2015/10/21/chartex" xmlns:cx3="http://schemas.microsoft.com/office/drawing/2016/5/9/chartex" xmlns:cx4="http://schemas.microsoft.com/office/drawing/2016/5/10/chartex" xmlns:cx5="http://schemas.microsoft.com/office/drawing/2016/5/11/chartex" xmlns:cx6="http://schemas.microsoft.com/office/drawing/2016/5/12/chartex" xmlns:cx7="http://schemas.microsoft.com/office/drawing/2016/5/13/chartex" xmlns:cx8="http://schemas.microsoft.com/office/drawing/2016/5/14/chartex" xmlns:mc="http://schemas.openxmlformats.org/markup-compatibility/2006" xmlns:aink="http://schemas.microsoft.com/office/drawing/2016/ink" xmlns:am3d="http://schemas.microsoft.com/office/drawing/2017/model3d" xmlns:o="urn:schemas-microsoft-com:office:office" xmlns:oel="http://schemas.microsoft.com/office/2019/extlst" xmlns:r="http://schemas.openxmlformats.org/officeDocument/2006/relationships" xmlns:m="http://schemas.openxmlformats.org/officeDocument/2006/math" xmlns:v="urn:schemas-microsoft-com:vml" xmlns:wp14="http://schemas.microsoft.com/office/word/2010/wordprocessingDrawing" xmlns:wp="http://schemas.openxmlformats.org/drawingml/2006/wordprocessingDrawing" xmlns:w10="urn:schemas-microsoft-com:office:word" xmlns:w="http://schemas.openxmlformats.org/wordprocessingml/2006/main" xmlns:w14="http://schemas.microsoft.com/office/word/2010/wordml" xmlns:w15="http://schemas.microsoft.com/office/word/2012/wordml" xmlns:w16cex="http://schemas.microsoft.com/office/word/2018/wordml/cex" xmlns:w16cid="http://schemas.microsoft.com/office/word/2016/wordml/cid" xmlns:w16="http://schemas.microsoft.com/office/word/2018/wordml" xmlns:w16du="http://schemas.microsoft.com/office/word/2023/wordml/word16du" xmlns:w16sdtdh="http://schemas.microsoft.com/office/word/2020/wordml/sdtdatahash" xmlns:w16sdtfl="http://schemas.microsoft.com/office/word/2024/wordml/sdtformatlock" xmlns:w16se="http://schemas.microsoft.com/office/word/2015/wordml/symex" xmlns:wpg="http://schemas.microsoft.com/office/word/2010/wordprocessingGroup" xmlns:wpi="http://schemas.microsoft.com/office/word/2010/wordprocessingInk" xmlns:wne="http://schemas.microsoft.com/office/word/2006/wordml" xmlns:wps="http://schemas.microsoft.com/office/word/2010/wordprocessingShape" mc:Ignorable="w14 w15 w16se w16cid w16 w16cex w16sdtdh w16sdtfl w16du wp14">
+<w:document xmlns:wpc="http://schemas.microsoft.com/office/word/2010/wordprocessingCanvas" xmlns:cx="http://schemas.microsoft.com/office/drawing/2014/chartex" xmlns:cx1="http://schemas.microsoft.com/office/drawing/2015/9/8/chartex" xmlns:cx2="http://schemas.microsoft.com/office/drawing/2015/10/21/chartex" xmlns:cx3="http://schemas.microsoft.com/office/drawing/2016/5/9/chartex" xmlns:cx4="http://schemas.microsoft.com/office/drawing/2016/5/10/chartex" xmlns:cx5="http://schemas.microsoft.com/office/drawing/2016/5/11/chartex" xmlns:cx6="http://schemas.microsoft.com/office/drawing/2016/5/12/chartex" xmlns:cx7="http://schemas.microsoft.com/office/drawing/2016/5/13/chartex" xmlns:cx8="http://schemas.microsoft.com/office/drawing/2016/5/14/chartex" xmlns:mc="http://schemas.openxmlformats.org/markup-compatibility/2006" xmlns:aink="http://schemas.microsoft.com/office/drawing/2016/ink" xmlns:am3d="http://schemas.microsoft.com/office/drawing/2017/model3d" xmlns:o="urn:schemas-microsoft-com:office:office" xmlns:oel="http://schemas.microsoft.com/office/2019/extlst" xmlns:r="http://schemas.openxmlformats.org/officeDocument/2006/relationships" xmlns:m="http://schemas.openxmlformats.org/officeDocument/2006/math" xmlns:v="urn:schemas-microsoft-com:vml" xmlns:wp14="http://schemas.microsoft.com/office/word/2010/wordprocessingDrawing" xmlns:wp="http://schemas.openxmlformats.org/drawingml/2006/wordprocessingDrawing" xmlns:w10="urn:schemas-microsoft-com:office:word" xmlns:w="http://schemas.openxmlformats.org/wordprocessingml/2006/main" xmlns:w14="http://schemas.microsoft.com/office/word/2010/wordml" xmlns:w15="http://schemas.microsoft.com/office/word/2012/wordml" xmlns:w16cex="http://schemas.microsoft.com/office/word/2018/wordml/cex" xmlns:w16cid="http://schemas.microsoft.com/office/word/2016/wordml/cid" xmlns:w16="http://schemas.microsoft.com/office/word/2018/wordml" xmlns:w16sdtdh="http://schemas.microsoft.com/office/word/2020/wordml/sdtdatahash" xmlns:w16se="http://schemas.microsoft.com/office/word/2015/wordml/symex" xmlns:wpg="http://schemas.microsoft.com/office/word/2010/wordprocessingGroup" xmlns:wpi="http://schemas.microsoft.com/office/word/2010/wordprocessingInk" xmlns:wne="http://schemas.microsoft.com/office/word/2006/wordml" xmlns:wps="http://schemas.microsoft.com/office/word/2010/wordprocessingShape" mc:Ignorable="w14 w15 w16se w16cid w16 w16cex w16sdtdh wp14">
   <w:body>
     <w:p>
       <w:r>
@@ -532,13 +532,7 @@
         <w:t>' or 'all'</w:t>
       </w:r>
     </w:p>
-    <w:p>
-      <w:pPr>
-        <w:rPr>
-          <w:rFonts w:hint="eastAsia"/>
-        </w:rPr>
-      </w:pPr>
-    </w:p>
+    <w:p/>
     <w:p>
       <w:pPr>
         <w:rPr>
@@ -558,16 +552,6 @@
           <w:szCs w:val="32"/>
         </w:rPr>
         <w:t>Render.com Shell download all data files:</w:t>
-      </w:r>
-      <w:r>
-        <w:rPr>
-          <w:b/>
-          <w:bCs/>
-          <w:color w:val="EE0000"/>
-          <w:sz w:val="32"/>
-          <w:szCs w:val="32"/>
-        </w:rPr>
-        <w:br/>
       </w:r>
     </w:p>
     <w:p>
@@ -1075,7 +1059,7 @@
 </file>
 
 <file path=word/numbering.xml><?xml version="1.0" encoding="utf-8"?>
-<w:numbering xmlns:wpc="http://schemas.microsoft.com/office/word/2010/wordprocessingCanvas" xmlns:cx="http://schemas.microsoft.com/office/drawing/2014/chartex" xmlns:cx1="http://schemas.microsoft.com/office/drawing/2015/9/8/chartex" xmlns:cx2="http://schemas.microsoft.com/office/drawing/2015/10/21/chartex" xmlns:cx3="http://schemas.microsoft.com/office/drawing/2016/5/9/chartex" xmlns:cx4="http://schemas.microsoft.com/office/drawing/2016/5/10/chartex" xmlns:cx5="http://schemas.microsoft.com/office/drawing/2016/5/11/chartex" xmlns:cx6="http://schemas.microsoft.com/office/drawing/2016/5/12/chartex" xmlns:cx7="http://schemas.microsoft.com/office/drawing/2016/5/13/chartex" xmlns:cx8="http://schemas.microsoft.com/office/drawing/2016/5/14/chartex" xmlns:mc="http://schemas.openxmlformats.org/markup-compatibility/2006" xmlns:aink="http://schemas.microsoft.com/office/drawing/2016/ink" xmlns:am3d="http://schemas.microsoft.com/office/drawing/2017/model3d" xmlns:o="urn:schemas-microsoft-com:office:office" xmlns:oel="http://schemas.microsoft.com/office/2019/extlst" xmlns:r="http://schemas.openxmlformats.org/officeDocument/2006/relationships" xmlns:m="http://schemas.openxmlformats.org/officeDocument/2006/math" xmlns:v="urn:schemas-microsoft-com:vml" xmlns:wp14="http://schemas.microsoft.com/office/word/2010/wordprocessingDrawing" xmlns:wp="http://schemas.openxmlformats.org/drawingml/2006/wordprocessingDrawing" xmlns:w10="urn:schemas-microsoft-com:office:word" xmlns:w="http://schemas.openxmlformats.org/wordprocessingml/2006/main" xmlns:w14="http://schemas.microsoft.com/office/word/2010/wordml" xmlns:w15="http://schemas.microsoft.com/office/word/2012/wordml" xmlns:w16cex="http://schemas.microsoft.com/office/word/2018/wordml/cex" xmlns:w16cid="http://schemas.microsoft.com/office/word/2016/wordml/cid" xmlns:w16="http://schemas.microsoft.com/office/word/2018/wordml" xmlns:w16du="http://schemas.microsoft.com/office/word/2023/wordml/word16du" xmlns:w16sdtdh="http://schemas.microsoft.com/office/word/2020/wordml/sdtdatahash" xmlns:w16sdtfl="http://schemas.microsoft.com/office/word/2024/wordml/sdtformatlock" xmlns:w16se="http://schemas.microsoft.com/office/word/2015/wordml/symex" xmlns:wpg="http://schemas.microsoft.com/office/word/2010/wordprocessingGroup" xmlns:wpi="http://schemas.microsoft.com/office/word/2010/wordprocessingInk" xmlns:wne="http://schemas.microsoft.com/office/word/2006/wordml" xmlns:wps="http://schemas.microsoft.com/office/word/2010/wordprocessingShape" mc:Ignorable="w14 w15 w16se w16cid w16 w16cex w16sdtdh w16sdtfl w16du wp14">
+<w:numbering xmlns:wpc="http://schemas.microsoft.com/office/word/2010/wordprocessingCanvas" xmlns:cx="http://schemas.microsoft.com/office/drawing/2014/chartex" xmlns:cx1="http://schemas.microsoft.com/office/drawing/2015/9/8/chartex" xmlns:cx2="http://schemas.microsoft.com/office/drawing/2015/10/21/chartex" xmlns:cx3="http://schemas.microsoft.com/office/drawing/2016/5/9/chartex" xmlns:cx4="http://schemas.microsoft.com/office/drawing/2016/5/10/chartex" xmlns:cx5="http://schemas.microsoft.com/office/drawing/2016/5/11/chartex" xmlns:cx6="http://schemas.microsoft.com/office/drawing/2016/5/12/chartex" xmlns:cx7="http://schemas.microsoft.com/office/drawing/2016/5/13/chartex" xmlns:cx8="http://schemas.microsoft.com/office/drawing/2016/5/14/chartex" xmlns:mc="http://schemas.openxmlformats.org/markup-compatibility/2006" xmlns:aink="http://schemas.microsoft.com/office/drawing/2016/ink" xmlns:am3d="http://schemas.microsoft.com/office/drawing/2017/model3d" xmlns:o="urn:schemas-microsoft-com:office:office" xmlns:oel="http://schemas.microsoft.com/office/2019/extlst" xmlns:r="http://schemas.openxmlformats.org/officeDocument/2006/relationships" xmlns:m="http://schemas.openxmlformats.org/officeDocument/2006/math" xmlns:v="urn:schemas-microsoft-com:vml" xmlns:wp14="http://schemas.microsoft.com/office/word/2010/wordprocessingDrawing" xmlns:wp="http://schemas.openxmlformats.org/drawingml/2006/wordprocessingDrawing" xmlns:w10="urn:schemas-microsoft-com:office:word" xmlns:w="http://schemas.openxmlformats.org/wordprocessingml/2006/main" xmlns:w14="http://schemas.microsoft.com/office/word/2010/wordml" xmlns:w15="http://schemas.microsoft.com/office/word/2012/wordml" xmlns:w16cex="http://schemas.microsoft.com/office/word/2018/wordml/cex" xmlns:w16cid="http://schemas.microsoft.com/office/word/2016/wordml/cid" xmlns:w16="http://schemas.microsoft.com/office/word/2018/wordml" xmlns:w16sdtdh="http://schemas.microsoft.com/office/word/2020/wordml/sdtdatahash" xmlns:w16se="http://schemas.microsoft.com/office/word/2015/wordml/symex" xmlns:wpg="http://schemas.microsoft.com/office/word/2010/wordprocessingGroup" xmlns:wpi="http://schemas.microsoft.com/office/word/2010/wordprocessingInk" xmlns:wne="http://schemas.microsoft.com/office/word/2006/wordml" xmlns:wps="http://schemas.microsoft.com/office/word/2010/wordprocessingShape" mc:Ignorable="w14 w15 w16se w16cid w16 w16cex w16sdtdh wp14">
   <w:abstractNum w:abstractNumId="0" w15:restartNumberingAfterBreak="0">
     <w:nsid w:val="186350B1"/>
     <w:multiLevelType w:val="multilevel"/>
@@ -1500,7 +1484,7 @@
 </file>
 
 <file path=word/styles.xml><?xml version="1.0" encoding="utf-8"?>
-<w:styles xmlns:mc="http://schemas.openxmlformats.org/markup-compatibility/2006" xmlns:r="http://schemas.openxmlformats.org/officeDocument/2006/relationships" xmlns:w="http://schemas.openxmlformats.org/wordprocessingml/2006/main" xmlns:w14="http://schemas.microsoft.com/office/word/2010/wordml" xmlns:w15="http://schemas.microsoft.com/office/word/2012/wordml" xmlns:w16cex="http://schemas.microsoft.com/office/word/2018/wordml/cex" xmlns:w16cid="http://schemas.microsoft.com/office/word/2016/wordml/cid" xmlns:w16="http://schemas.microsoft.com/office/word/2018/wordml" xmlns:w16du="http://schemas.microsoft.com/office/word/2023/wordml/word16du" xmlns:w16sdtdh="http://schemas.microsoft.com/office/word/2020/wordml/sdtdatahash" xmlns:w16sdtfl="http://schemas.microsoft.com/office/word/2024/wordml/sdtformatlock" xmlns:w16se="http://schemas.microsoft.com/office/word/2015/wordml/symex" mc:Ignorable="w14 w15 w16se w16cid w16 w16cex w16sdtdh w16sdtfl w16du">
+<w:styles xmlns:mc="http://schemas.openxmlformats.org/markup-compatibility/2006" xmlns:r="http://schemas.openxmlformats.org/officeDocument/2006/relationships" xmlns:w="http://schemas.openxmlformats.org/wordprocessingml/2006/main" xmlns:w14="http://schemas.microsoft.com/office/word/2010/wordml" xmlns:w15="http://schemas.microsoft.com/office/word/2012/wordml" xmlns:w16cex="http://schemas.microsoft.com/office/word/2018/wordml/cex" xmlns:w16cid="http://schemas.microsoft.com/office/word/2016/wordml/cid" xmlns:w16="http://schemas.microsoft.com/office/word/2018/wordml" xmlns:w16sdtdh="http://schemas.microsoft.com/office/word/2020/wordml/sdtdatahash" xmlns:w16se="http://schemas.microsoft.com/office/word/2015/wordml/symex" mc:Ignorable="w14 w15 w16se w16cid w16 w16cex w16sdtdh">
   <w:docDefaults>
     <w:rPrDefault>
       <w:rPr>
@@ -2102,6 +2086,7 @@
   <w:style w:type="character" w:default="1" w:styleId="DefaultParagraphFont">
     <w:name w:val="Default Paragraph Font"/>
     <w:uiPriority w:val="1"/>
+    <w:semiHidden/>
     <w:unhideWhenUsed/>
   </w:style>
   <w:style w:type="table" w:default="1" w:styleId="TableNormal">

</xml_diff>